<commit_message>
Replace Fragen.docx with fragen.xml, work on task02
</commit_message>
<xml_diff>
--- a/ch.bfh.bti7081.s2013.red/doc/task02/Task02_SE_Entscheid.docx
+++ b/ch.bfh.bti7081.s2013.red/doc/task02/Task02_SE_Entscheid.docx
@@ -10,6 +10,7 @@
           <w:numId w:val="2"/>
         </w:numPr>
         <w:spacing w:after="120" w:before="240"/>
+        <w:contextualSpacing w:val="false"/>
       </w:pPr>
       <w:r>
         <w:rPr/>
@@ -18,7 +19,7 @@
     </w:p>
     <w:p>
       <w:pPr>
-        <w:pStyle w:val="style19"/>
+        <w:pStyle w:val="style21"/>
       </w:pPr>
       <w:r>
         <w:rPr/>
@@ -43,7 +44,7 @@
     </w:p>
     <w:p>
       <w:pPr>
-        <w:pStyle w:val="style19"/>
+        <w:pStyle w:val="style21"/>
       </w:pPr>
       <w:r>
         <w:rPr/>
@@ -52,7 +53,7 @@
     <w:tbl>
       <w:tblPr>
         <w:jc w:val="left"/>
-        <w:tblInd w:type="dxa" w:w="-108"/>
+        <w:tblInd w:type="dxa" w:w="-216"/>
         <w:tblBorders>
           <w:top w:color="000001" w:space="0" w:sz="2" w:val="single"/>
           <w:left w:color="000001" w:space="0" w:sz="2" w:val="single"/>
@@ -60,7 +61,7 @@
         </w:tblBorders>
       </w:tblPr>
       <w:tblGrid>
-        <w:gridCol w:w="4985"/>
+        <w:gridCol w:w="4984"/>
         <w:gridCol w:w="4983"/>
       </w:tblGrid>
       <w:tr>
@@ -69,7 +70,7 @@
         </w:trPr>
         <w:tc>
           <w:tcPr>
-            <w:tcW w:type="dxa" w:w="4985"/>
+            <w:tcW w:type="dxa" w:w="4984"/>
             <w:tcBorders>
               <w:top w:color="000001" w:space="0" w:sz="2" w:val="single"/>
               <w:left w:color="000001" w:space="0" w:sz="2" w:val="single"/>
@@ -85,7 +86,7 @@
           </w:tcPr>
           <w:p>
             <w:pPr>
-              <w:pStyle w:val="style23"/>
+              <w:pStyle w:val="style25"/>
             </w:pPr>
             <w:r>
               <w:rPr>
@@ -115,7 +116,7 @@
           </w:tcPr>
           <w:p>
             <w:pPr>
-              <w:pStyle w:val="style23"/>
+              <w:pStyle w:val="style25"/>
             </w:pPr>
             <w:r>
               <w:rPr>
@@ -133,7 +134,7 @@
         </w:trPr>
         <w:tc>
           <w:tcPr>
-            <w:tcW w:type="dxa" w:w="4985"/>
+            <w:tcW w:type="dxa" w:w="4984"/>
             <w:tcBorders>
               <w:left w:color="000001" w:space="0" w:sz="2" w:val="single"/>
               <w:bottom w:color="000001" w:space="0" w:sz="2" w:val="single"/>
@@ -148,7 +149,7 @@
           </w:tcPr>
           <w:p>
             <w:pPr>
-              <w:pStyle w:val="style23"/>
+              <w:pStyle w:val="style25"/>
               <w:numPr>
                 <w:ilvl w:val="0"/>
                 <w:numId w:val="4"/>
@@ -161,7 +162,7 @@
           </w:p>
           <w:p>
             <w:pPr>
-              <w:pStyle w:val="style23"/>
+              <w:pStyle w:val="style25"/>
               <w:numPr>
                 <w:ilvl w:val="0"/>
                 <w:numId w:val="4"/>
@@ -191,7 +192,7 @@
           </w:tcPr>
           <w:p>
             <w:pPr>
-              <w:pStyle w:val="style23"/>
+              <w:pStyle w:val="style25"/>
               <w:numPr>
                 <w:ilvl w:val="0"/>
                 <w:numId w:val="3"/>
@@ -207,15 +208,15 @@
     </w:tbl>
     <w:p>
       <w:pPr>
-        <w:pStyle w:val="style19"/>
-      </w:pPr>
-      <w:r>
-        <w:rPr/>
-      </w:r>
-    </w:p>
-    <w:p>
-      <w:pPr>
-        <w:pStyle w:val="style19"/>
+        <w:pStyle w:val="style21"/>
+      </w:pPr>
+      <w:r>
+        <w:rPr/>
+      </w:r>
+    </w:p>
+    <w:p>
+      <w:pPr>
+        <w:pStyle w:val="style21"/>
       </w:pPr>
       <w:r>
         <w:rPr/>
@@ -240,7 +241,7 @@
     </w:p>
     <w:p>
       <w:pPr>
-        <w:pStyle w:val="style19"/>
+        <w:pStyle w:val="style21"/>
       </w:pPr>
       <w:r>
         <w:rPr/>
@@ -249,7 +250,7 @@
     <w:tbl>
       <w:tblPr>
         <w:jc w:val="left"/>
-        <w:tblInd w:type="dxa" w:w="-108"/>
+        <w:tblInd w:type="dxa" w:w="-216"/>
         <w:tblBorders>
           <w:top w:color="000001" w:space="0" w:sz="2" w:val="single"/>
           <w:left w:color="000001" w:space="0" w:sz="2" w:val="single"/>
@@ -257,7 +258,7 @@
         </w:tblBorders>
       </w:tblPr>
       <w:tblGrid>
-        <w:gridCol w:w="4985"/>
+        <w:gridCol w:w="4984"/>
         <w:gridCol w:w="4983"/>
       </w:tblGrid>
       <w:tr>
@@ -266,7 +267,7 @@
         </w:trPr>
         <w:tc>
           <w:tcPr>
-            <w:tcW w:type="dxa" w:w="4985"/>
+            <w:tcW w:type="dxa" w:w="4984"/>
             <w:tcBorders>
               <w:top w:color="000001" w:space="0" w:sz="2" w:val="single"/>
               <w:left w:color="000001" w:space="0" w:sz="2" w:val="single"/>
@@ -282,7 +283,7 @@
           </w:tcPr>
           <w:p>
             <w:pPr>
-              <w:pStyle w:val="style23"/>
+              <w:pStyle w:val="style25"/>
             </w:pPr>
             <w:r>
               <w:rPr>
@@ -312,7 +313,7 @@
           </w:tcPr>
           <w:p>
             <w:pPr>
-              <w:pStyle w:val="style23"/>
+              <w:pStyle w:val="style25"/>
             </w:pPr>
             <w:r>
               <w:rPr>
@@ -330,7 +331,7 @@
         </w:trPr>
         <w:tc>
           <w:tcPr>
-            <w:tcW w:type="dxa" w:w="4985"/>
+            <w:tcW w:type="dxa" w:w="4984"/>
             <w:tcBorders>
               <w:left w:color="000001" w:space="0" w:sz="2" w:val="single"/>
               <w:bottom w:color="000001" w:space="0" w:sz="2" w:val="single"/>
@@ -345,7 +346,7 @@
           </w:tcPr>
           <w:p>
             <w:pPr>
-              <w:pStyle w:val="style23"/>
+              <w:pStyle w:val="style25"/>
               <w:numPr>
                 <w:ilvl w:val="0"/>
                 <w:numId w:val="5"/>
@@ -358,7 +359,7 @@
           </w:p>
           <w:p>
             <w:pPr>
-              <w:pStyle w:val="style23"/>
+              <w:pStyle w:val="style25"/>
               <w:numPr>
                 <w:ilvl w:val="0"/>
                 <w:numId w:val="5"/>
@@ -388,7 +389,7 @@
           </w:tcPr>
           <w:p>
             <w:pPr>
-              <w:pStyle w:val="style23"/>
+              <w:pStyle w:val="style25"/>
               <w:numPr>
                 <w:ilvl w:val="0"/>
                 <w:numId w:val="5"/>
@@ -412,7 +413,7 @@
     </w:p>
     <w:p>
       <w:pPr>
-        <w:pStyle w:val="style19"/>
+        <w:pStyle w:val="style21"/>
       </w:pPr>
       <w:r>
         <w:rPr/>
@@ -458,90 +459,203 @@
     <w:p>
       <w:pPr>
         <w:pStyle w:val="style0"/>
+      </w:pPr>
+      <w:r>
+        <w:rPr/>
+      </w:r>
+    </w:p>
+    <w:p>
+      <w:pPr>
+        <w:pStyle w:val="style1"/>
+        <w:numPr>
+          <w:ilvl w:val="0"/>
+          <w:numId w:val="1"/>
+        </w:numPr>
+      </w:pPr>
+      <w:r>
+        <w:rPr/>
+        <w:t>Prozessmodell Scrum oder XP?</w:t>
+      </w:r>
+    </w:p>
+    <w:p>
+      <w:pPr>
+        <w:pStyle w:val="style0"/>
+      </w:pPr>
+      <w:r>
+        <w:rPr/>
+      </w:r>
+    </w:p>
+    <w:p>
+      <w:pPr>
+        <w:pStyle w:val="style0"/>
+      </w:pPr>
+      <w:r>
+        <w:rPr/>
+        <w:t>XP (Extreme Programming) – dafür spricht:</w:t>
+      </w:r>
+    </w:p>
+    <w:p>
+      <w:pPr>
+        <w:pStyle w:val="style0"/>
+        <w:numPr>
+          <w:ilvl w:val="0"/>
+          <w:numId w:val="9"/>
+        </w:numPr>
+      </w:pPr>
+      <w:r>
+        <w:rPr/>
+        <w:t>Klare Anpsrechperson für Kunden → Projektleitung</w:t>
+      </w:r>
+    </w:p>
+    <w:p>
+      <w:pPr>
+        <w:pStyle w:val="style0"/>
+        <w:numPr>
+          <w:ilvl w:val="0"/>
+          <w:numId w:val="9"/>
+        </w:numPr>
+      </w:pPr>
+      <w:r>
+        <w:rPr/>
+        <w:t>Klare Rollenzuteilung pro Iteration</w:t>
+      </w:r>
+    </w:p>
+    <w:p>
+      <w:pPr>
+        <w:pStyle w:val="style0"/>
+      </w:pPr>
+      <w:r>
+        <w:rPr/>
+      </w:r>
+    </w:p>
+    <w:p>
+      <w:pPr>
+        <w:pStyle w:val="style0"/>
+      </w:pPr>
+      <w:r>
+        <w:rPr/>
+      </w:r>
+    </w:p>
+    <w:p>
+      <w:pPr>
+        <w:pStyle w:val="style0"/>
+      </w:pPr>
+      <w:r>
+        <w:rPr/>
+        <w:t>Scrum – dafür spricht:</w:t>
+      </w:r>
+    </w:p>
+    <w:p>
+      <w:pPr>
+        <w:pStyle w:val="style0"/>
+        <w:numPr>
+          <w:ilvl w:val="0"/>
+          <w:numId w:val="8"/>
+        </w:numPr>
+      </w:pPr>
+      <w:r>
+        <w:rPr/>
+        <w:t>Die Ausgangslage widerspiegelt eine umfrangreiche Userstory. Der Kunde scheint in der Lage zu sein, seine Anforderungen in kurzsen Sätzen zu umschreiben.</w:t>
+      </w:r>
+    </w:p>
+    <w:p>
+      <w:pPr>
+        <w:pStyle w:val="style0"/>
+        <w:numPr>
+          <w:ilvl w:val="0"/>
+          <w:numId w:val="8"/>
+        </w:numPr>
+      </w:pPr>
+      <w:r>
+        <w:rPr/>
+        <w:t>Offen für kreativen Freiraum</w:t>
+      </w:r>
+    </w:p>
+    <w:p>
+      <w:pPr>
+        <w:pStyle w:val="style0"/>
+        <w:numPr>
+          <w:ilvl w:val="0"/>
+          <w:numId w:val="8"/>
+        </w:numPr>
+      </w:pPr>
+      <w:r>
+        <w:rPr/>
+        <w:t>Integrierte Projektleitung</w:t>
+      </w:r>
+    </w:p>
+    <w:p>
+      <w:pPr>
+        <w:pStyle w:val="style0"/>
+        <w:numPr>
+          <w:ilvl w:val="0"/>
+          <w:numId w:val="8"/>
+        </w:numPr>
+      </w:pPr>
+      <w:r>
+        <w:rPr/>
+        <w:t>Kurze Intervalle</w:t>
+      </w:r>
+    </w:p>
+    <w:p>
+      <w:pPr>
+        <w:pStyle w:val="style2"/>
+        <w:widowControl w:val="false"/>
+        <w:tabs>
+          <w:tab w:leader="none" w:pos="709" w:val="left"/>
+        </w:tabs>
+        <w:suppressAutoHyphens w:val="true"/>
+      </w:pPr>
+      <w:r>
+        <w:rPr/>
+      </w:r>
+    </w:p>
+    <w:p>
+      <w:pPr>
+        <w:pStyle w:val="style2"/>
         <w:pageBreakBefore/>
-      </w:pPr>
-      <w:r>
-        <w:rPr/>
-      </w:r>
-    </w:p>
-    <w:p>
-      <w:pPr>
-        <w:pStyle w:val="style0"/>
-      </w:pPr>
-      <w:r>
-        <w:rPr/>
-      </w:r>
-    </w:p>
-    <w:p>
-      <w:pPr>
-        <w:pStyle w:val="style0"/>
-      </w:pPr>
-      <w:r>
-        <w:rPr/>
-        <w:t>Prozessmodell Scrum oder XP?</w:t>
-      </w:r>
-    </w:p>
-    <w:p>
-      <w:pPr>
-        <w:pStyle w:val="style0"/>
-      </w:pPr>
-      <w:r>
-        <w:rPr/>
-      </w:r>
-    </w:p>
-    <w:p>
-      <w:pPr>
-        <w:pStyle w:val="style0"/>
-      </w:pPr>
-      <w:r>
-        <w:rPr/>
-        <w:t>…</w:t>
-      </w:r>
-      <w:r>
-        <w:rPr/>
-        <w:t>...</w:t>
-      </w:r>
-    </w:p>
-    <w:p>
-      <w:pPr>
-        <w:pStyle w:val="style0"/>
-      </w:pPr>
-      <w:r>
-        <w:rPr/>
-        <w:t>…</w:t>
-      </w:r>
-      <w:r>
-        <w:rPr/>
-        <w:t>...</w:t>
-      </w:r>
-    </w:p>
-    <w:p>
-      <w:pPr>
-        <w:pStyle w:val="style0"/>
-      </w:pPr>
-      <w:r>
-        <w:rPr/>
-        <w:t>…</w:t>
-      </w:r>
-      <w:r>
-        <w:rPr/>
-        <w:t>...</w:t>
-      </w:r>
-    </w:p>
-    <w:p>
-      <w:pPr>
-        <w:pStyle w:val="style0"/>
-      </w:pPr>
-      <w:r>
-        <w:rPr/>
-      </w:r>
-    </w:p>
-    <w:p>
-      <w:pPr>
-        <w:pStyle w:val="style0"/>
-      </w:pPr>
-      <w:r>
-        <w:rPr/>
+        <w:numPr>
+          <w:ilvl w:val="1"/>
+          <w:numId w:val="2"/>
+        </w:numPr>
+      </w:pPr>
+      <w:r>
+        <w:rPr>
+          <w:b w:val="false"/>
+          <w:bCs w:val="false"/>
+          <w:i/>
+          <w:iCs/>
+          <w:u w:val="single"/>
+        </w:rPr>
+        <w:t>Entscheid</w:t>
+      </w:r>
+    </w:p>
+    <w:p>
+      <w:pPr>
+        <w:pStyle w:val="style21"/>
+      </w:pPr>
+      <w:r>
+        <w:rPr>
+          <w:b w:val="false"/>
+          <w:bCs w:val="false"/>
+          <w:i w:val="false"/>
+          <w:iCs w:val="false"/>
+          <w:u w:val="none"/>
+        </w:rPr>
+        <w:t xml:space="preserve">Uns erscheint Scrum als geeignte Form für das Projekt. Die Sprints werden eher kurz sein. Die Integration der Projektleitung in Form des ScrumMasters klingt effizient für die Umsatzung der Ausgangslage. </w:t>
+      </w:r>
+    </w:p>
+    <w:p>
+      <w:pPr>
+        <w:pStyle w:val="style1"/>
+        <w:numPr>
+          <w:ilvl w:val="0"/>
+          <w:numId w:val="1"/>
+        </w:numPr>
+      </w:pPr>
+      <w:r>
+        <w:rPr/>
+        <w:t>Grobplanung</w:t>
       </w:r>
     </w:p>
     <w:p>
@@ -753,6 +867,7 @@
           <w:numId w:val="7"/>
         </w:numPr>
       </w:pPr>
+      <w:bookmarkStart w:id="1" w:name="__DdeLink__68_585195295"/>
       <w:r>
         <w:rPr/>
         <w:t>A1: Storycards</w:t>
@@ -818,15 +933,49 @@
           <w:numId w:val="7"/>
         </w:numPr>
       </w:pPr>
+      <w:bookmarkStart w:id="2" w:name="__DdeLink__68_585195295"/>
       <w:r>
         <w:rPr/>
         <w:t>A6: Test- und Abnahmeprotokoll</w:t>
+      </w:r>
+      <w:bookmarkEnd w:id="2"/>
+      <w:r>
+        <w:rPr/>
         <w:br/>
+      </w:r>
+    </w:p>
+    <w:p>
+      <w:pPr>
+        <w:pStyle w:val="style0"/>
+      </w:pPr>
+      <w:r>
+        <w:rPr>
+          <w:b/>
+          <w:bCs/>
+        </w:rPr>
+        <w:t>Zusammenarbeit der Stakeholder</w:t>
+      </w:r>
+    </w:p>
+    <w:p>
+      <w:pPr>
+        <w:pStyle w:val="style0"/>
+      </w:pPr>
+      <w:r>
+        <w:rPr/>
+        <w:t>Zusammenarbeit mit dem Kunden ist zentral. Insbesondere bei Akitvitäten A1, A3 und A6 muss der Kunde stark am Geschehen mitwirken. Das Mangement wird bei A1, A2 und vorallem A6 eine wichtige Rolle spielen.</w:t>
+      </w:r>
+    </w:p>
+    <w:p>
+      <w:pPr>
+        <w:pStyle w:val="style0"/>
+      </w:pPr>
+      <w:r>
+        <w:rPr/>
       </w:r>
     </w:p>
     <w:sectPr>
       <w:type w:val="nextPage"/>
-      <w:pgSz w:h="15840" w:w="12240"/>
+      <w:pgSz w:h="16838" w:w="11906"/>
       <w:pgMar w:bottom="1134" w:footer="0" w:gutter="0" w:header="0" w:left="1134" w:right="1134" w:top="1134"/>
       <w:pgNumType w:fmt="decimal"/>
       <w:formProt w:val="false"/>
@@ -966,9 +1115,6 @@
       <w:lvlText w:val=""/>
       <w:lvlJc w:val="left"/>
       <w:pPr>
-        <w:tabs>
-          <w:tab w:pos="432" w:val="num"/>
-        </w:tabs>
         <w:ind w:hanging="432" w:left="432"/>
       </w:pPr>
     </w:lvl>
@@ -979,9 +1125,6 @@
       <w:lvlText w:val=""/>
       <w:lvlJc w:val="left"/>
       <w:pPr>
-        <w:tabs>
-          <w:tab w:pos="576" w:val="num"/>
-        </w:tabs>
         <w:ind w:hanging="576" w:left="576"/>
       </w:pPr>
     </w:lvl>
@@ -992,9 +1135,6 @@
       <w:lvlText w:val=""/>
       <w:lvlJc w:val="left"/>
       <w:pPr>
-        <w:tabs>
-          <w:tab w:pos="720" w:val="num"/>
-        </w:tabs>
         <w:ind w:hanging="720" w:left="720"/>
       </w:pPr>
     </w:lvl>
@@ -1005,9 +1145,6 @@
       <w:lvlText w:val=""/>
       <w:lvlJc w:val="left"/>
       <w:pPr>
-        <w:tabs>
-          <w:tab w:pos="864" w:val="num"/>
-        </w:tabs>
         <w:ind w:hanging="864" w:left="864"/>
       </w:pPr>
     </w:lvl>
@@ -1018,9 +1155,6 @@
       <w:lvlText w:val=""/>
       <w:lvlJc w:val="left"/>
       <w:pPr>
-        <w:tabs>
-          <w:tab w:pos="1008" w:val="num"/>
-        </w:tabs>
         <w:ind w:hanging="1008" w:left="1008"/>
       </w:pPr>
     </w:lvl>
@@ -1031,9 +1165,6 @@
       <w:lvlText w:val=""/>
       <w:lvlJc w:val="left"/>
       <w:pPr>
-        <w:tabs>
-          <w:tab w:pos="1152" w:val="num"/>
-        </w:tabs>
         <w:ind w:hanging="1152" w:left="1152"/>
       </w:pPr>
     </w:lvl>
@@ -1044,9 +1175,6 @@
       <w:lvlText w:val=""/>
       <w:lvlJc w:val="left"/>
       <w:pPr>
-        <w:tabs>
-          <w:tab w:pos="1296" w:val="num"/>
-        </w:tabs>
         <w:ind w:hanging="1296" w:left="1296"/>
       </w:pPr>
     </w:lvl>
@@ -1057,9 +1185,6 @@
       <w:lvlText w:val=""/>
       <w:lvlJc w:val="left"/>
       <w:pPr>
-        <w:tabs>
-          <w:tab w:pos="1440" w:val="num"/>
-        </w:tabs>
         <w:ind w:hanging="1440" w:left="1440"/>
       </w:pPr>
     </w:lvl>
@@ -1070,9 +1195,6 @@
       <w:lvlText w:val=""/>
       <w:lvlJc w:val="left"/>
       <w:pPr>
-        <w:tabs>
-          <w:tab w:pos="1584" w:val="num"/>
-        </w:tabs>
         <w:ind w:hanging="1584" w:left="1584"/>
       </w:pPr>
     </w:lvl>
@@ -1626,6 +1748,280 @@
     </w:lvl>
   </w:abstractNum>
   <w:abstractNum w:abstractNumId="7">
+    <w:lvl w:ilvl="0">
+      <w:start w:val="1"/>
+      <w:numFmt w:val="bullet"/>
+      <w:lvlText w:val=""/>
+      <w:lvlJc w:val="left"/>
+      <w:pPr>
+        <w:tabs>
+          <w:tab w:pos="720" w:val="num"/>
+        </w:tabs>
+        <w:ind w:hanging="360" w:left="720"/>
+      </w:pPr>
+      <w:rPr>
+        <w:rFonts w:ascii="Symbol" w:cs="Symbol" w:hAnsi="Symbol" w:hint="default"/>
+      </w:rPr>
+    </w:lvl>
+    <w:lvl w:ilvl="1">
+      <w:start w:val="1"/>
+      <w:numFmt w:val="bullet"/>
+      <w:lvlText w:val="◦"/>
+      <w:lvlJc w:val="left"/>
+      <w:pPr>
+        <w:tabs>
+          <w:tab w:pos="1080" w:val="num"/>
+        </w:tabs>
+        <w:ind w:hanging="360" w:left="1080"/>
+      </w:pPr>
+      <w:rPr>
+        <w:rFonts w:ascii="OpenSymbol" w:cs="OpenSymbol" w:hAnsi="OpenSymbol" w:hint="default"/>
+      </w:rPr>
+    </w:lvl>
+    <w:lvl w:ilvl="2">
+      <w:start w:val="1"/>
+      <w:numFmt w:val="bullet"/>
+      <w:lvlText w:val="▪"/>
+      <w:lvlJc w:val="left"/>
+      <w:pPr>
+        <w:tabs>
+          <w:tab w:pos="1440" w:val="num"/>
+        </w:tabs>
+        <w:ind w:hanging="360" w:left="1440"/>
+      </w:pPr>
+      <w:rPr>
+        <w:rFonts w:ascii="OpenSymbol" w:cs="OpenSymbol" w:hAnsi="OpenSymbol" w:hint="default"/>
+      </w:rPr>
+    </w:lvl>
+    <w:lvl w:ilvl="3">
+      <w:start w:val="1"/>
+      <w:numFmt w:val="bullet"/>
+      <w:lvlText w:val=""/>
+      <w:lvlJc w:val="left"/>
+      <w:pPr>
+        <w:tabs>
+          <w:tab w:pos="1800" w:val="num"/>
+        </w:tabs>
+        <w:ind w:hanging="360" w:left="1800"/>
+      </w:pPr>
+      <w:rPr>
+        <w:rFonts w:ascii="Symbol" w:cs="Symbol" w:hAnsi="Symbol" w:hint="default"/>
+      </w:rPr>
+    </w:lvl>
+    <w:lvl w:ilvl="4">
+      <w:start w:val="1"/>
+      <w:numFmt w:val="bullet"/>
+      <w:lvlText w:val="◦"/>
+      <w:lvlJc w:val="left"/>
+      <w:pPr>
+        <w:tabs>
+          <w:tab w:pos="2160" w:val="num"/>
+        </w:tabs>
+        <w:ind w:hanging="360" w:left="2160"/>
+      </w:pPr>
+      <w:rPr>
+        <w:rFonts w:ascii="OpenSymbol" w:cs="OpenSymbol" w:hAnsi="OpenSymbol" w:hint="default"/>
+      </w:rPr>
+    </w:lvl>
+    <w:lvl w:ilvl="5">
+      <w:start w:val="1"/>
+      <w:numFmt w:val="bullet"/>
+      <w:lvlText w:val="▪"/>
+      <w:lvlJc w:val="left"/>
+      <w:pPr>
+        <w:tabs>
+          <w:tab w:pos="2520" w:val="num"/>
+        </w:tabs>
+        <w:ind w:hanging="360" w:left="2520"/>
+      </w:pPr>
+      <w:rPr>
+        <w:rFonts w:ascii="OpenSymbol" w:cs="OpenSymbol" w:hAnsi="OpenSymbol" w:hint="default"/>
+      </w:rPr>
+    </w:lvl>
+    <w:lvl w:ilvl="6">
+      <w:start w:val="1"/>
+      <w:numFmt w:val="bullet"/>
+      <w:lvlText w:val=""/>
+      <w:lvlJc w:val="left"/>
+      <w:pPr>
+        <w:tabs>
+          <w:tab w:pos="2880" w:val="num"/>
+        </w:tabs>
+        <w:ind w:hanging="360" w:left="2880"/>
+      </w:pPr>
+      <w:rPr>
+        <w:rFonts w:ascii="Symbol" w:cs="Symbol" w:hAnsi="Symbol" w:hint="default"/>
+      </w:rPr>
+    </w:lvl>
+    <w:lvl w:ilvl="7">
+      <w:start w:val="1"/>
+      <w:numFmt w:val="bullet"/>
+      <w:lvlText w:val="◦"/>
+      <w:lvlJc w:val="left"/>
+      <w:pPr>
+        <w:tabs>
+          <w:tab w:pos="3240" w:val="num"/>
+        </w:tabs>
+        <w:ind w:hanging="360" w:left="3240"/>
+      </w:pPr>
+      <w:rPr>
+        <w:rFonts w:ascii="OpenSymbol" w:cs="OpenSymbol" w:hAnsi="OpenSymbol" w:hint="default"/>
+      </w:rPr>
+    </w:lvl>
+    <w:lvl w:ilvl="8">
+      <w:start w:val="1"/>
+      <w:numFmt w:val="bullet"/>
+      <w:lvlText w:val="▪"/>
+      <w:lvlJc w:val="left"/>
+      <w:pPr>
+        <w:tabs>
+          <w:tab w:pos="3600" w:val="num"/>
+        </w:tabs>
+        <w:ind w:hanging="360" w:left="3600"/>
+      </w:pPr>
+      <w:rPr>
+        <w:rFonts w:ascii="OpenSymbol" w:cs="OpenSymbol" w:hAnsi="OpenSymbol" w:hint="default"/>
+      </w:rPr>
+    </w:lvl>
+  </w:abstractNum>
+  <w:abstractNum w:abstractNumId="8">
+    <w:lvl w:ilvl="0">
+      <w:start w:val="1"/>
+      <w:numFmt w:val="bullet"/>
+      <w:lvlText w:val=""/>
+      <w:lvlJc w:val="left"/>
+      <w:pPr>
+        <w:tabs>
+          <w:tab w:pos="720" w:val="num"/>
+        </w:tabs>
+        <w:ind w:hanging="360" w:left="720"/>
+      </w:pPr>
+      <w:rPr>
+        <w:rFonts w:ascii="Symbol" w:cs="Symbol" w:hAnsi="Symbol" w:hint="default"/>
+      </w:rPr>
+    </w:lvl>
+    <w:lvl w:ilvl="1">
+      <w:start w:val="1"/>
+      <w:numFmt w:val="bullet"/>
+      <w:lvlText w:val="◦"/>
+      <w:lvlJc w:val="left"/>
+      <w:pPr>
+        <w:tabs>
+          <w:tab w:pos="1080" w:val="num"/>
+        </w:tabs>
+        <w:ind w:hanging="360" w:left="1080"/>
+      </w:pPr>
+      <w:rPr>
+        <w:rFonts w:ascii="OpenSymbol" w:cs="OpenSymbol" w:hAnsi="OpenSymbol" w:hint="default"/>
+      </w:rPr>
+    </w:lvl>
+    <w:lvl w:ilvl="2">
+      <w:start w:val="1"/>
+      <w:numFmt w:val="bullet"/>
+      <w:lvlText w:val="▪"/>
+      <w:lvlJc w:val="left"/>
+      <w:pPr>
+        <w:tabs>
+          <w:tab w:pos="1440" w:val="num"/>
+        </w:tabs>
+        <w:ind w:hanging="360" w:left="1440"/>
+      </w:pPr>
+      <w:rPr>
+        <w:rFonts w:ascii="OpenSymbol" w:cs="OpenSymbol" w:hAnsi="OpenSymbol" w:hint="default"/>
+      </w:rPr>
+    </w:lvl>
+    <w:lvl w:ilvl="3">
+      <w:start w:val="1"/>
+      <w:numFmt w:val="bullet"/>
+      <w:lvlText w:val=""/>
+      <w:lvlJc w:val="left"/>
+      <w:pPr>
+        <w:tabs>
+          <w:tab w:pos="1800" w:val="num"/>
+        </w:tabs>
+        <w:ind w:hanging="360" w:left="1800"/>
+      </w:pPr>
+      <w:rPr>
+        <w:rFonts w:ascii="Symbol" w:cs="Symbol" w:hAnsi="Symbol" w:hint="default"/>
+      </w:rPr>
+    </w:lvl>
+    <w:lvl w:ilvl="4">
+      <w:start w:val="1"/>
+      <w:numFmt w:val="bullet"/>
+      <w:lvlText w:val="◦"/>
+      <w:lvlJc w:val="left"/>
+      <w:pPr>
+        <w:tabs>
+          <w:tab w:pos="2160" w:val="num"/>
+        </w:tabs>
+        <w:ind w:hanging="360" w:left="2160"/>
+      </w:pPr>
+      <w:rPr>
+        <w:rFonts w:ascii="OpenSymbol" w:cs="OpenSymbol" w:hAnsi="OpenSymbol" w:hint="default"/>
+      </w:rPr>
+    </w:lvl>
+    <w:lvl w:ilvl="5">
+      <w:start w:val="1"/>
+      <w:numFmt w:val="bullet"/>
+      <w:lvlText w:val="▪"/>
+      <w:lvlJc w:val="left"/>
+      <w:pPr>
+        <w:tabs>
+          <w:tab w:pos="2520" w:val="num"/>
+        </w:tabs>
+        <w:ind w:hanging="360" w:left="2520"/>
+      </w:pPr>
+      <w:rPr>
+        <w:rFonts w:ascii="OpenSymbol" w:cs="OpenSymbol" w:hAnsi="OpenSymbol" w:hint="default"/>
+      </w:rPr>
+    </w:lvl>
+    <w:lvl w:ilvl="6">
+      <w:start w:val="1"/>
+      <w:numFmt w:val="bullet"/>
+      <w:lvlText w:val=""/>
+      <w:lvlJc w:val="left"/>
+      <w:pPr>
+        <w:tabs>
+          <w:tab w:pos="2880" w:val="num"/>
+        </w:tabs>
+        <w:ind w:hanging="360" w:left="2880"/>
+      </w:pPr>
+      <w:rPr>
+        <w:rFonts w:ascii="Symbol" w:cs="Symbol" w:hAnsi="Symbol" w:hint="default"/>
+      </w:rPr>
+    </w:lvl>
+    <w:lvl w:ilvl="7">
+      <w:start w:val="1"/>
+      <w:numFmt w:val="bullet"/>
+      <w:lvlText w:val="◦"/>
+      <w:lvlJc w:val="left"/>
+      <w:pPr>
+        <w:tabs>
+          <w:tab w:pos="3240" w:val="num"/>
+        </w:tabs>
+        <w:ind w:hanging="360" w:left="3240"/>
+      </w:pPr>
+      <w:rPr>
+        <w:rFonts w:ascii="OpenSymbol" w:cs="OpenSymbol" w:hAnsi="OpenSymbol" w:hint="default"/>
+      </w:rPr>
+    </w:lvl>
+    <w:lvl w:ilvl="8">
+      <w:start w:val="1"/>
+      <w:numFmt w:val="bullet"/>
+      <w:lvlText w:val="▪"/>
+      <w:lvlJc w:val="left"/>
+      <w:pPr>
+        <w:tabs>
+          <w:tab w:pos="3600" w:val="num"/>
+        </w:tabs>
+        <w:ind w:hanging="360" w:left="3600"/>
+      </w:pPr>
+      <w:rPr>
+        <w:rFonts w:ascii="OpenSymbol" w:cs="OpenSymbol" w:hAnsi="OpenSymbol" w:hint="default"/>
+      </w:rPr>
+    </w:lvl>
+  </w:abstractNum>
+  <w:abstractNum w:abstractNumId="9">
     <w:lvl w:ilvl="0">
       <w:start w:val="1"/>
       <w:numFmt w:val="bullet"/>
@@ -1782,6 +2178,12 @@
   </w:num>
   <w:num w:numId="7">
     <w:abstractNumId w:val="7"/>
+  </w:num>
+  <w:num w:numId="8">
+    <w:abstractNumId w:val="8"/>
+  </w:num>
+  <w:num w:numId="9">
+    <w:abstractNumId w:val="9"/>
   </w:num>
 </w:numbering>
 </file>
@@ -1808,9 +2210,15 @@
   </w:style>
   <w:style w:styleId="style1" w:type="paragraph">
     <w:name w:val="Heading 1"/>
-    <w:basedOn w:val="style18"/>
-    <w:next w:val="style19"/>
-    <w:pPr/>
+    <w:basedOn w:val="style20"/>
+    <w:next w:val="style21"/>
+    <w:pPr>
+      <w:numPr>
+        <w:ilvl w:val="0"/>
+        <w:numId w:val="1"/>
+      </w:numPr>
+      <w:outlineLvl w:val="0"/>
+    </w:pPr>
     <w:rPr>
       <w:b/>
       <w:bCs/>
@@ -1820,8 +2228,8 @@
   </w:style>
   <w:style w:styleId="style2" w:type="paragraph">
     <w:name w:val="Heading 2"/>
-    <w:basedOn w:val="style18"/>
-    <w:next w:val="style19"/>
+    <w:basedOn w:val="style20"/>
+    <w:next w:val="style21"/>
     <w:pPr>
       <w:numPr>
         <w:ilvl w:val="1"/>
@@ -1859,13 +2267,28 @@
       <w:rFonts w:cs="OpenSymbol"/>
     </w:rPr>
   </w:style>
-  <w:style w:styleId="style18" w:type="paragraph">
+  <w:style w:styleId="style18" w:type="character">
+    <w:name w:val="ListLabel 3"/>
+    <w:next w:val="style18"/>
+    <w:rPr>
+      <w:rFonts w:cs="Symbol"/>
+    </w:rPr>
+  </w:style>
+  <w:style w:styleId="style19" w:type="character">
+    <w:name w:val="ListLabel 4"/>
+    <w:next w:val="style19"/>
+    <w:rPr>
+      <w:rFonts w:cs="OpenSymbol"/>
+    </w:rPr>
+  </w:style>
+  <w:style w:styleId="style20" w:type="paragraph">
     <w:name w:val="Heading"/>
     <w:basedOn w:val="style0"/>
-    <w:next w:val="style19"/>
+    <w:next w:val="style21"/>
     <w:pPr>
       <w:keepNext/>
       <w:spacing w:after="120" w:before="240"/>
+      <w:contextualSpacing w:val="false"/>
     </w:pPr>
     <w:rPr>
       <w:rFonts w:ascii="Liberation Sans" w:cs="Lohit Hindi" w:eastAsia="Droid Sans Fallback" w:hAnsi="Liberation Sans"/>
@@ -1873,64 +2296,68 @@
       <w:szCs w:val="28"/>
     </w:rPr>
   </w:style>
-  <w:style w:styleId="style19" w:type="paragraph">
+  <w:style w:styleId="style21" w:type="paragraph">
     <w:name w:val="Text body"/>
     <w:basedOn w:val="style0"/>
-    <w:next w:val="style19"/>
+    <w:next w:val="style21"/>
     <w:pPr>
       <w:spacing w:after="120" w:before="0"/>
+      <w:contextualSpacing w:val="false"/>
     </w:pPr>
     <w:rPr/>
   </w:style>
-  <w:style w:styleId="style20" w:type="paragraph">
+  <w:style w:styleId="style22" w:type="paragraph">
     <w:name w:val="List"/>
-    <w:basedOn w:val="style19"/>
-    <w:next w:val="style20"/>
+    <w:basedOn w:val="style21"/>
+    <w:next w:val="style22"/>
     <w:pPr/>
     <w:rPr>
-      <w:rFonts w:cs="Lohit Hindi"/>
+      <w:rFonts w:ascii="Nimbus Sans L" w:cs="Lohit Hindi" w:hAnsi="Nimbus Sans L"/>
+      <w:sz w:val="24"/>
     </w:rPr>
   </w:style>
-  <w:style w:styleId="style21" w:type="paragraph">
+  <w:style w:styleId="style23" w:type="paragraph">
     <w:name w:val="Caption"/>
     <w:basedOn w:val="style0"/>
-    <w:next w:val="style21"/>
+    <w:next w:val="style23"/>
     <w:pPr>
       <w:suppressLineNumbers/>
       <w:spacing w:after="120" w:before="120"/>
+      <w:contextualSpacing w:val="false"/>
     </w:pPr>
     <w:rPr>
-      <w:rFonts w:cs="Lohit Hindi"/>
+      <w:rFonts w:ascii="Nimbus Sans L" w:cs="Lohit Hindi" w:hAnsi="Nimbus Sans L"/>
       <w:i/>
       <w:iCs/>
       <w:sz w:val="24"/>
       <w:szCs w:val="24"/>
     </w:rPr>
   </w:style>
-  <w:style w:styleId="style22" w:type="paragraph">
+  <w:style w:styleId="style24" w:type="paragraph">
     <w:name w:val="Index"/>
     <w:basedOn w:val="style0"/>
-    <w:next w:val="style22"/>
+    <w:next w:val="style24"/>
     <w:pPr>
       <w:suppressLineNumbers/>
     </w:pPr>
     <w:rPr>
-      <w:rFonts w:cs="Lohit Hindi"/>
+      <w:rFonts w:ascii="Nimbus Sans L" w:cs="Lohit Hindi" w:hAnsi="Nimbus Sans L"/>
+      <w:sz w:val="24"/>
     </w:rPr>
   </w:style>
-  <w:style w:styleId="style23" w:type="paragraph">
+  <w:style w:styleId="style25" w:type="paragraph">
     <w:name w:val="Table Contents"/>
     <w:basedOn w:val="style0"/>
-    <w:next w:val="style23"/>
+    <w:next w:val="style25"/>
     <w:pPr>
       <w:suppressLineNumbers/>
     </w:pPr>
     <w:rPr/>
   </w:style>
-  <w:style w:styleId="style24" w:type="paragraph">
+  <w:style w:styleId="style26" w:type="paragraph">
     <w:name w:val="Table Heading"/>
-    <w:basedOn w:val="style23"/>
-    <w:next w:val="style24"/>
+    <w:basedOn w:val="style25"/>
+    <w:next w:val="style26"/>
     <w:pPr>
       <w:suppressLineNumbers/>
       <w:jc w:val="center"/>

</xml_diff>